<commit_message>
add motion to elevate, ready to merge
</commit_message>
<xml_diff>
--- a/docassemble/MOHUDEvictionProject/data/templates/motion_to_elevate_security.docx
+++ b/docassemble/MOHUDEvictionProject/data/templates/motion_to_elevate_security.docx
@@ -35,220 +35,116 @@
       </w:r>
     </w:p>
     <w:p>
-      <w:pPr>
+      <w:r>
+        <w:t>{%p i</w:t>
+      </w:r>
+      <w:r>
+        <w:t xml:space="preserve">f </w:t>
+      </w:r>
+      <w:r>
+        <w:t>opposing_party_consent</w:t>
+      </w:r>
+      <w:r>
+        <w:t xml:space="preserve"> %}</w:t>
+      </w:r>
+    </w:p>
+    <w:p>
+      <w:pPr>
+        <w:rPr>
+          <w:noProof w:val="0"/>
+        </w:rPr>
+      </w:pPr>
+      <w:r>
+        <w:t xml:space="preserve">{%p set answer_title_full = </w:t>
+      </w:r>
+      <w:r>
+        <w:t>"</w:t>
+      </w:r>
+      <w:r>
+        <w:t>DEFENDANT'S CONSENT</w:t>
+      </w:r>
+      <w:r>
+        <w:t xml:space="preserve"> " +</w:t>
+      </w:r>
+      <w:r>
+        <w:t>answer_title %}</w:t>
+      </w:r>
+    </w:p>
+    <w:p>
+      <w:pPr>
+        <w:rPr>
+          <w:noProof w:val="0"/>
+        </w:rPr>
+      </w:pPr>
+      <w:r>
+        <w:t>{%p else %}</w:t>
+      </w:r>
+    </w:p>
+    <w:p>
+      <w:pPr>
+        <w:rPr>
+          <w:noProof w:val="0"/>
+        </w:rPr>
+      </w:pPr>
+      <w:r>
+        <w:t xml:space="preserve">{%p set answer_title_full = </w:t>
+      </w:r>
+      <w:r>
+        <w:t>"DEFENDANT'S " +</w:t>
+      </w:r>
+      <w:r>
+        <w:t>answer_title %}</w:t>
+      </w:r>
+    </w:p>
+    <w:p>
+      <w:pPr>
+        <w:rPr>
+          <w:noProof w:val="0"/>
+        </w:rPr>
+      </w:pPr>
+      <w:r>
+        <w:t>{%p endif %}</w:t>
+      </w:r>
+    </w:p>
+    <w:p>
+      <w:r>
+        <w:t xml:space="preserve">{{p include_docx_template('include_caption.docx',caption_title = </w:t>
+      </w:r>
+      <w:r>
+        <w:t>answer_title_full</w:t>
+      </w:r>
+      <w:r>
+        <w:t>) }}</w:t>
+      </w:r>
+    </w:p>
+    <w:p>
+      <w:r>
         <w:rPr>
           <w:rFonts w:eastAsia="Book Antiqua"/>
           <w:color w:val="000000" w:themeColor="text1"/>
         </w:rPr>
-      </w:pPr>
+        <w:t>{{ tenant_doc_name }} makes this motion to elevate the security level of the above-styled case on the court’s electronic records system (Case.Net)</w:t>
+      </w:r>
       <w:r>
         <w:rPr>
           <w:rFonts w:eastAsia="Book Antiqua"/>
           <w:color w:val="000000" w:themeColor="text1"/>
         </w:rPr>
-        <w:t xml:space="preserve">{%p set </w:t>
+        <w:t>.</w:t>
       </w:r>
       <w:r>
         <w:rPr>
           <w:rFonts w:eastAsia="Book Antiqua"/>
           <w:color w:val="000000" w:themeColor="text1"/>
         </w:rPr>
-        <w:t>include_legal_support</w:t>
+        <w:t xml:space="preserve"> </w:t>
       </w:r>
       <w:r>
         <w:rPr>
           <w:rFonts w:eastAsia="Book Antiqua"/>
           <w:color w:val="000000" w:themeColor="text1"/>
         </w:rPr>
-        <w:t xml:space="preserve"> = </w:t>
-      </w:r>
-      <w:r>
-        <w:t>True</w:t>
-      </w:r>
-      <w:r>
-        <w:rPr>
-          <w:rFonts w:eastAsia="Book Antiqua"/>
-          <w:color w:val="000000" w:themeColor="text1"/>
-        </w:rPr>
-        <w:t xml:space="preserve"> %}</w:t>
-      </w:r>
-    </w:p>
-    <w:p>
-      <w:pPr>
-        <w:rPr>
-          <w:rFonts w:eastAsia="Book Antiqua"/>
-          <w:color w:val="000000" w:themeColor="text1"/>
-        </w:rPr>
-      </w:pPr>
-      <w:r>
-        <w:rPr>
-          <w:rFonts w:eastAsia="Book Antiqua"/>
-          <w:color w:val="000000" w:themeColor="text1"/>
-        </w:rPr>
-        <w:t xml:space="preserve">{%p set </w:t>
-      </w:r>
-      <w:r>
-        <w:rPr>
-          <w:rFonts w:eastAsia="Book Antiqua"/>
-          <w:color w:val="000000" w:themeColor="text1"/>
-        </w:rPr>
-        <w:t>include_legal_argument</w:t>
-      </w:r>
-      <w:r>
-        <w:rPr>
-          <w:rFonts w:eastAsia="Book Antiqua"/>
-          <w:color w:val="000000" w:themeColor="text1"/>
-        </w:rPr>
-        <w:t xml:space="preserve"> = </w:t>
-      </w:r>
-      <w:r>
-        <w:t>True</w:t>
-      </w:r>
-      <w:r>
-        <w:rPr>
-          <w:rFonts w:eastAsia="Book Antiqua"/>
-          <w:color w:val="000000" w:themeColor="text1"/>
-        </w:rPr>
-        <w:t xml:space="preserve"> %}</w:t>
-      </w:r>
-    </w:p>
-    <w:p>
-      <w:pPr>
-        <w:rPr>
-          <w:rFonts w:eastAsia="Book Antiqua"/>
-          <w:noProof w:val="0"/>
-          <w:color w:val="000000" w:themeColor="text1"/>
-        </w:rPr>
-      </w:pPr>
-      <w:r>
-        <w:rPr>
-          <w:rFonts w:eastAsia="Book Antiqua"/>
-          <w:color w:val="000000" w:themeColor="text1"/>
-        </w:rPr>
-        <w:t xml:space="preserve">{%p set </w:t>
-      </w:r>
-      <w:r>
-        <w:rPr>
-          <w:rFonts w:eastAsia="Book Antiqua"/>
-          <w:color w:val="000000" w:themeColor="text1"/>
-        </w:rPr>
-        <w:t>include_other_relief</w:t>
-      </w:r>
-      <w:r>
-        <w:rPr>
-          <w:rFonts w:eastAsia="Book Antiqua"/>
-          <w:color w:val="000000" w:themeColor="text1"/>
-        </w:rPr>
-        <w:t xml:space="preserve"> = </w:t>
-      </w:r>
-      <w:r>
-        <w:t>True</w:t>
-      </w:r>
-      <w:r>
-        <w:rPr>
-          <w:rFonts w:eastAsia="Book Antiqua"/>
-          <w:color w:val="000000" w:themeColor="text1"/>
-        </w:rPr>
-        <w:t xml:space="preserve"> %}</w:t>
-      </w:r>
-    </w:p>
-    <w:p>
-      <w:r>
-        <w:t>{%p i</w:t>
-      </w:r>
-      <w:r>
-        <w:t xml:space="preserve">f </w:t>
-      </w:r>
-      <w:r>
-        <w:t>opposing_party_consent</w:t>
-      </w:r>
-      <w:r>
-        <w:t xml:space="preserve"> %}</w:t>
-      </w:r>
-    </w:p>
-    <w:p>
-      <w:pPr>
-        <w:rPr>
-          <w:noProof w:val="0"/>
-        </w:rPr>
-      </w:pPr>
-      <w:r>
-        <w:t xml:space="preserve">{%p set answer_title_full = </w:t>
-      </w:r>
-      <w:r>
-        <w:t>"</w:t>
-      </w:r>
-      <w:r>
-        <w:t>DEFENDANT'S CONSENT</w:t>
-      </w:r>
-      <w:r>
-        <w:t xml:space="preserve"> " +</w:t>
-      </w:r>
-      <w:r>
-        <w:t>answer_title %}</w:t>
-      </w:r>
-    </w:p>
-    <w:p>
-      <w:pPr>
-        <w:rPr>
-          <w:noProof w:val="0"/>
-        </w:rPr>
-      </w:pPr>
-      <w:r>
-        <w:t>{%p else %}</w:t>
-      </w:r>
-    </w:p>
-    <w:p>
-      <w:pPr>
-        <w:rPr>
-          <w:noProof w:val="0"/>
-        </w:rPr>
-      </w:pPr>
-      <w:r>
-        <w:t xml:space="preserve">{%p set answer_title_full = </w:t>
-      </w:r>
-      <w:r>
-        <w:t>"DEFENDANT'S " +</w:t>
-      </w:r>
-      <w:r>
-        <w:t>answer_title %}</w:t>
-      </w:r>
-    </w:p>
-    <w:p>
-      <w:pPr>
-        <w:rPr>
-          <w:noProof w:val="0"/>
-        </w:rPr>
-      </w:pPr>
-      <w:r>
-        <w:t>{%p endif %}</w:t>
-      </w:r>
-    </w:p>
-    <w:p>
-      <w:r>
-        <w:t xml:space="preserve">{{p include_docx_template('include_caption.docx',caption_title = </w:t>
-      </w:r>
-      <w:r>
-        <w:t>answer_title_full</w:t>
-      </w:r>
-      <w:r>
-        <w:t>) }}</w:t>
-      </w:r>
-    </w:p>
-    <w:p>
-      <w:r>
-        <w:rPr>
-          <w:rFonts w:eastAsia="Book Antiqua"/>
-          <w:color w:val="000000" w:themeColor="text1"/>
-        </w:rPr>
-        <w:t>{{ tenant_doc_name }} makes this motion to elevate the security level of the above-styled case on the court’s electronic records system (Case.Net).</w:t>
-      </w:r>
-      <w:r>
-        <w:rPr>
-          <w:rFonts w:eastAsia="Book Antiqua"/>
-          <w:color w:val="000000" w:themeColor="text1"/>
-        </w:rPr>
-        <w:t xml:space="preserve">{% if include_legal_support %}{% endif %}.{% if </w:t>
+        <w:t xml:space="preserve">{% if </w:t>
       </w:r>
       <w:r>
         <w:rPr>
@@ -262,21 +158,21 @@
           <w:rFonts w:eastAsia="Book Antiqua"/>
           <w:color w:val="000000" w:themeColor="text1"/>
         </w:rPr>
-        <w:t xml:space="preserve"> %} {{ landlord_doc_name }} consented to this motion.{% endif %} In support of this request, {{ tenant_doc_name }} states as follows:</w:t>
-      </w:r>
-    </w:p>
-    <w:p>
-      <w:r>
-        <w:t>{</w:t>
-      </w:r>
-      <w:r>
-        <w:t xml:space="preserve">%p if </w:t>
-      </w:r>
-      <w:r>
-        <w:t>include_legal_argumen</w:t>
-      </w:r>
-      <w:r>
-        <w:t>t %}</w:t>
+        <w:t xml:space="preserve"> %}{{ landlord_doc_name }} consented to this motion.</w:t>
+      </w:r>
+      <w:r>
+        <w:rPr>
+          <w:rFonts w:eastAsia="Book Antiqua"/>
+          <w:color w:val="000000" w:themeColor="text1"/>
+        </w:rPr>
+        <w:t xml:space="preserve"> </w:t>
+      </w:r>
+      <w:r>
+        <w:rPr>
+          <w:rFonts w:eastAsia="Book Antiqua"/>
+          <w:color w:val="000000" w:themeColor="text1"/>
+        </w:rPr>
+        <w:t>{% endif %}In support of this request, {{ tenant_doc_name }} states as follows:</w:t>
       </w:r>
     </w:p>
     <w:p>
@@ -288,16 +184,11 @@
       </w:r>
     </w:p>
     <w:p>
-      <w:r>
-        <w:t>{%p endif %}</w:t>
-      </w:r>
-    </w:p>
-    <w:p>
       <w:pPr>
         <w:pStyle w:val="ListParagraph"/>
       </w:pPr>
       <w:r>
-        <w:t>{{ tenant_doc_name }} was a tenant at {{ rental_property_address }} (hereinafter, the “rental property”), which is the subject of this eviction lawsuit filed by {{ landlord_doc_name }}.</w:t>
+        <w:t>{{ tenant_doc_name }} was a tenant at {{ rental_address }} (hereinafter, the “rental property”), which is the subject of this eviction lawsuit filed by {{ landlord_doc_name }}.</w:t>
       </w:r>
       <w:r>
         <w:t xml:space="preserve"> </w:t>
@@ -309,20 +200,6 @@
       </w:pPr>
       <w:r>
         <w:t>This lawsuit was an eviction lawsuit that resulted in {{ eviction_outcome }}.</w:t>
-      </w:r>
-    </w:p>
-    <w:p>
-      <w:pPr>
-        <w:pStyle w:val="ListParagraph"/>
-      </w:pPr>
-      <w:r>
-        <w:t>{%p if reason_for_elevated_security.any</w:t>
-      </w:r>
-      <w:r>
-        <w:t>_true()</w:t>
-      </w:r>
-      <w:r>
-        <w:t xml:space="preserve"> %}</w:t>
       </w:r>
     </w:p>
     <w:p>
@@ -360,7 +237,6 @@
         </w:numPr>
       </w:pPr>
       <w:r>
-        <w:lastRenderedPageBreak/>
         <w:t xml:space="preserve">{%p if reason </w:t>
       </w:r>
       <w:r>
@@ -453,6 +329,23 @@
         <w:pStyle w:val="ListParagraph"/>
       </w:pPr>
       <w:r>
+        <w:lastRenderedPageBreak/>
+        <w:t>{%p if tenant_exposed_to_threats %}</w:t>
+      </w:r>
+    </w:p>
+    <w:p>
+      <w:pPr>
+        <w:pStyle w:val="ListParagraph"/>
+      </w:pPr>
+      <w:r>
+        <w:t xml:space="preserve">The mere visibility of this lawsuit on Case.net has exposed {{ tenant_doc_name }} to the real and tangible threats of (1) incurring excessive rental application fees and (2) being summarily denied access to housing. </w:t>
+      </w:r>
+    </w:p>
+    <w:p>
+      <w:pPr>
+        <w:pStyle w:val="ListParagraph"/>
+      </w:pPr>
+      <w:r>
         <w:t>{%p endif %}</w:t>
       </w:r>
     </w:p>
@@ -461,7 +354,7 @@
         <w:pStyle w:val="ListParagraph"/>
       </w:pPr>
       <w:r>
-        <w:t>{%p if tenant_exposed_to_threats %}</w:t>
+        <w:t>{%p if tenant_believes_landlords_wont_rent %}</w:t>
       </w:r>
     </w:p>
     <w:p>
@@ -469,7 +362,7 @@
         <w:pStyle w:val="ListParagraph"/>
       </w:pPr>
       <w:r>
-        <w:t xml:space="preserve">The mere visibility of this lawsuit on Case.net has exposed {{ tenant_doc_name }} to the real and tangible threats of (1) incurring excessive rental application fees and (2) being summarily denied access to housing. </w:t>
+        <w:t xml:space="preserve">A compelling justification exists because many landlords use Case.net to conduct rental background checks on prospective tenants. In this case, {{ tenant_doc_name }} fears that the current case will prevent {{ tenant_doc_name }} from having the ability to find affordable housing in the future. </w:t>
       </w:r>
     </w:p>
     <w:p>
@@ -485,7 +378,7 @@
         <w:pStyle w:val="ListParagraph"/>
       </w:pPr>
       <w:r>
-        <w:t>{%p if tenant_believes_landlords_wont_rent %}</w:t>
+        <w:t>{%p if economic_consequences %}</w:t>
       </w:r>
     </w:p>
     <w:p>
@@ -493,7 +386,13 @@
         <w:pStyle w:val="ListParagraph"/>
       </w:pPr>
       <w:r>
-        <w:t xml:space="preserve">A compelling justification exists because many landlords use Case.net to conduct rental background checks on prospective tenants. In this case, {{ tenant_doc_name }} fears that the current case will prevent {{ tenant_doc_name }} from having the ability to find affordable housing in the future. </w:t>
+        <w:t>{{ tenant_doc_name }} may also face disproportionate economic consequences such as higher monthly rent or having to find a co-signer as a result of misinterpretation or over-reliance on the information contained in the Court’s</w:t>
+      </w:r>
+      <w:r>
+        <w:t xml:space="preserve"> </w:t>
+      </w:r>
+      <w:r>
+        <w:t xml:space="preserve">records on this case. </w:t>
       </w:r>
     </w:p>
     <w:p>
@@ -509,24 +408,16 @@
         <w:pStyle w:val="ListParagraph"/>
       </w:pPr>
       <w:r>
-        <w:t>{%p if economic_consequences %}</w:t>
-      </w:r>
-    </w:p>
-    <w:p>
-      <w:pPr>
-        <w:pStyle w:val="ListParagraph"/>
-      </w:pPr>
-      <w:r>
-        <w:t xml:space="preserve">{{ tenant_doc_name }} may also face disproportionate economic consequences such as higher monthly rent or having to find a co-signer as a result of misinterpretation or over-reliance on the information contained in the Court’s records on this case. </w:t>
-      </w:r>
-    </w:p>
-    <w:p>
-      <w:pPr>
-        <w:pStyle w:val="ListParagraph"/>
-      </w:pPr>
-      <w:r>
-        <w:lastRenderedPageBreak/>
-        <w:t>{%p endif %}</w:t>
+        <w:t xml:space="preserve">{%p if </w:t>
+      </w:r>
+      <w:r>
+        <w:t>tenant_would_be_prejudiced</w:t>
+      </w:r>
+      <w:r>
+        <w:t xml:space="preserve"> </w:t>
+      </w:r>
+      <w:r>
+        <w:t>%}</w:t>
       </w:r>
     </w:p>
     <w:p>
@@ -543,18 +434,9 @@
     <w:p>
       <w:pPr>
         <w:pStyle w:val="ListParagraph"/>
-        <w:rPr>
-          <w:rFonts w:eastAsia="Times New Roman"/>
-        </w:rPr>
-      </w:pPr>
-      <w:r>
-        <w:t xml:space="preserve">{%p if </w:t>
-      </w:r>
-      <w:r>
-        <w:t>include_legal_argumen</w:t>
-      </w:r>
-      <w:r>
-        <w:t>t %}</w:t>
+      </w:pPr>
+      <w:r>
+        <w:t>{%p endif %}</w:t>
       </w:r>
     </w:p>
     <w:p>
@@ -570,6 +452,7 @@
         <w:pStyle w:val="ListParagraph"/>
       </w:pPr>
       <w:r>
+        <w:lastRenderedPageBreak/>
         <w:t xml:space="preserve">“Where there are higher interests favoring nondisclosure, courts . . . have routinely seen fit to close some public records.” Pulitzer Publishing Co., 43 S.W.3d, 293, 302 (Mo. 2001). </w:t>
       </w:r>
     </w:p>
@@ -594,15 +477,13 @@
         <w:pStyle w:val="ListParagraph"/>
       </w:pPr>
       <w:r>
-        <w:t>{%p endif %}</w:t>
-      </w:r>
-    </w:p>
-    <w:p>
-      <w:pPr>
-        <w:pStyle w:val="ListParagraph"/>
-      </w:pPr>
-      <w:r>
-        <w:t>Accordingly, the Court should grant leave for {{ tenant_doc_name }} to file the proposed {{ motion_list }} (attached hereto as an exhibit and incorporated herein). Such relief should be “freely given” as justice requires.</w:t>
+        <w:t>Accordingly, the Court should grant leave for {{ tenant_doc_name }} to file the proposed</w:t>
+      </w:r>
+      <w:r>
+        <w:t xml:space="preserve"> motions </w:t>
+      </w:r>
+      <w:r>
+        <w:t>(attached hereto as an exhibit and incorporated herein). Such relief should be “freely given” as justice requires.</w:t>
       </w:r>
     </w:p>
     <w:p/>
@@ -614,16 +495,22 @@
         <w:t>elevate security of this case to Level 3 (or higher if appropriate),</w:t>
       </w:r>
       <w:r>
-        <w:t>}</w:t>
-      </w:r>
-      <w:r>
-        <w:t>{% if include_legal_support %}{% endif %}{% if include_other_relief %} and for such other and further relief as the Court deems just and proper{% endif %}.</w:t>
+        <w:t xml:space="preserve"> </w:t>
+      </w:r>
+      <w:r>
+        <w:t>and for such other and further relief as the Court deems just and proper.</w:t>
       </w:r>
     </w:p>
     <w:p/>
     <w:p>
       <w:r>
-        <w:t>{{p include_docx_template('include_signature.docx', certificate_of_service_type =”short”) }}</w:t>
+        <w:t>{{p include_docx_template('include_signature.docx', certificate_of_service_type =</w:t>
+      </w:r>
+      <w:r>
+        <w:t>“</w:t>
+      </w:r>
+      <w:r>
+        <w:t>short”) }}</w:t>
       </w:r>
     </w:p>
     <w:sectPr>
@@ -720,133 +607,58 @@
 <w:ftr xmlns:wpc="http://schemas.microsoft.com/office/word/2010/wordprocessingCanvas" xmlns:cx="http://schemas.microsoft.com/office/drawing/2014/chartex" xmlns:cx1="http://schemas.microsoft.com/office/drawing/2015/9/8/chartex" xmlns:cx2="http://schemas.microsoft.com/office/drawing/2015/10/21/chartex" xmlns:cx3="http://schemas.microsoft.com/office/drawing/2016/5/9/chartex" xmlns:cx4="http://schemas.microsoft.com/office/drawing/2016/5/10/chartex" xmlns:cx5="http://schemas.microsoft.com/office/drawing/2016/5/11/chartex" xmlns:cx6="http://schemas.microsoft.com/office/drawing/2016/5/12/chartex" xmlns:cx7="http://schemas.microsoft.com/office/drawing/2016/5/13/chartex" xmlns:cx8="http://schemas.microsoft.com/office/drawing/2016/5/14/chartex" xmlns:mc="http://schemas.openxmlformats.org/markup-compatibility/2006" xmlns:aink="http://schemas.microsoft.com/office/drawing/2016/ink" xmlns:am3d="http://schemas.microsoft.com/office/drawing/2017/model3d" xmlns:o="urn:schemas-microsoft-com:office:office" xmlns:oel="http://schemas.microsoft.com/office/2019/extlst" xmlns:r="http://schemas.openxmlformats.org/officeDocument/2006/relationships" xmlns:m="http://schemas.openxmlformats.org/officeDocument/2006/math" xmlns:v="urn:schemas-microsoft-com:vml" xmlns:wp14="http://schemas.microsoft.com/office/word/2010/wordprocessingDrawing" xmlns:wp="http://schemas.openxmlformats.org/drawingml/2006/wordprocessingDrawing" xmlns:w10="urn:schemas-microsoft-com:office:word" xmlns:w="http://schemas.openxmlformats.org/wordprocessingml/2006/main" xmlns:w14="http://schemas.microsoft.com/office/word/2010/wordml" xmlns:w15="http://schemas.microsoft.com/office/word/2012/wordml" xmlns:w16cex="http://schemas.microsoft.com/office/word/2018/wordml/cex" xmlns:w16cid="http://schemas.microsoft.com/office/word/2016/wordml/cid" xmlns:w16="http://schemas.microsoft.com/office/word/2018/wordml" xmlns:w16sdtdh="http://schemas.microsoft.com/office/word/2020/wordml/sdtdatahash" xmlns:w16se="http://schemas.microsoft.com/office/word/2015/wordml/symex" xmlns:wpg="http://schemas.microsoft.com/office/word/2010/wordprocessingGroup" xmlns:wpi="http://schemas.microsoft.com/office/word/2010/wordprocessingInk" xmlns:wne="http://schemas.microsoft.com/office/word/2006/wordml" xmlns:wps="http://schemas.microsoft.com/office/word/2010/wordprocessingShape" mc:Ignorable="w14 w15 w16se w16cid w16 w16cex w16sdtdh wp14">
   <w:p>
     <w:pPr>
-      <w:pStyle w:val="Header"/>
-      <w:tabs>
-        <w:tab w:val="clear" w:pos="4680"/>
-        <w:tab w:val="center" w:pos="4320"/>
-      </w:tabs>
-      <w:ind w:left="-720" w:right="360"/>
-      <w:rPr>
-        <w:rFonts w:ascii="Arial Nova" w:hAnsi="Arial Nova"/>
-        <w:color w:val="404040" w:themeColor="text1" w:themeTint="BF"/>
-        <w:sz w:val="22"/>
-        <w:szCs w:val="22"/>
-      </w:rPr>
-    </w:pPr>
-    <w:hyperlink r:id="rId1" w:history="1">
-      <w:r>
-        <w:rPr>
-          <w:rStyle w:val="Hyperlink"/>
-          <w:rFonts w:ascii="Arial Nova" w:hAnsi="Arial Nova"/>
-          <w:color w:val="000000" w:themeColor="text1"/>
-          <w:sz w:val="22"/>
-          <w:szCs w:val="22"/>
-          <w:bdr w:val="none" w:sz="0" w:space="0" w:color="auto" w:frame="1"/>
-          <w:shd w:val="clear" w:color="auto" w:fill="FFFFFF"/>
-        </w:rPr>
-        <w:t>motenanthelp.org</w:t>
-      </w:r>
-    </w:hyperlink>
+      <w:pStyle w:val="Footer"/>
+      <w:spacing w:line="240" w:lineRule="auto"/>
+      <w:jc w:val="center"/>
+    </w:pPr>
     <w:r>
-      <w:rPr>
-        <w:rStyle w:val="Hyperlink"/>
-        <w:rFonts w:ascii="Arial Nova" w:hAnsi="Arial Nova"/>
-        <w:sz w:val="22"/>
-        <w:szCs w:val="22"/>
-        <w:u w:val="none"/>
-        <w:bdr w:val="none" w:sz="0" w:space="0" w:color="auto" w:frame="1"/>
-        <w:shd w:val="clear" w:color="auto" w:fill="FFFFFF"/>
-      </w:rPr>
-      <w:tab/>
-    </w:r>
-    <w:r>
-      <w:rPr>
-        <w:rFonts w:ascii="Arial Nova" w:hAnsi="Arial Nova"/>
-        <w:sz w:val="22"/>
-        <w:szCs w:val="22"/>
-      </w:rPr>
       <w:fldChar w:fldCharType="begin"/>
     </w:r>
     <w:r>
-      <w:rPr>
-        <w:rFonts w:ascii="Arial Nova" w:hAnsi="Arial Nova"/>
-        <w:sz w:val="22"/>
-        <w:szCs w:val="22"/>
-      </w:rPr>
       <w:instrText>PAGE</w:instrText>
     </w:r>
     <w:r>
-      <w:rPr>
-        <w:rFonts w:ascii="Arial Nova" w:hAnsi="Arial Nova"/>
-        <w:sz w:val="22"/>
-        <w:szCs w:val="22"/>
-      </w:rPr>
       <w:fldChar w:fldCharType="separate"/>
     </w:r>
     <w:r>
-      <w:rPr>
-        <w:rFonts w:ascii="Arial Nova" w:hAnsi="Arial Nova"/>
-        <w:sz w:val="22"/>
-        <w:szCs w:val="22"/>
-      </w:rPr>
-      <w:t>- 1 -</w:t>
+      <w:t>1</w:t>
     </w:r>
     <w:r>
-      <w:rPr>
-        <w:rFonts w:ascii="Arial Nova" w:hAnsi="Arial Nova"/>
-        <w:sz w:val="22"/>
-        <w:szCs w:val="22"/>
-      </w:rPr>
       <w:fldChar w:fldCharType="end"/>
     </w:r>
     <w:r>
-      <w:rPr>
-        <w:rFonts w:ascii="Arial Nova" w:hAnsi="Arial Nova"/>
-        <w:sz w:val="22"/>
-        <w:szCs w:val="22"/>
-      </w:rPr>
       <w:t xml:space="preserve"> of </w:t>
     </w:r>
     <w:r>
-      <w:rPr>
-        <w:rFonts w:ascii="Arial Nova" w:hAnsi="Arial Nova"/>
-        <w:sz w:val="22"/>
-        <w:szCs w:val="22"/>
-      </w:rPr>
       <w:fldChar w:fldCharType="begin"/>
     </w:r>
     <w:r>
-      <w:rPr>
-        <w:rFonts w:ascii="Arial Nova" w:hAnsi="Arial Nova"/>
-        <w:sz w:val="22"/>
-        <w:szCs w:val="22"/>
-      </w:rPr>
       <w:instrText>NUMPAGES</w:instrText>
     </w:r>
     <w:r>
-      <w:rPr>
-        <w:rFonts w:ascii="Arial Nova" w:hAnsi="Arial Nova"/>
-        <w:sz w:val="22"/>
-        <w:szCs w:val="22"/>
-      </w:rPr>
       <w:fldChar w:fldCharType="separate"/>
     </w:r>
     <w:r>
-      <w:rPr>
-        <w:rFonts w:ascii="Arial Nova" w:hAnsi="Arial Nova"/>
-        <w:sz w:val="22"/>
-        <w:szCs w:val="22"/>
-      </w:rPr>
       <w:t>2</w:t>
     </w:r>
     <w:r>
-      <w:rPr>
-        <w:rFonts w:ascii="Arial Nova" w:hAnsi="Arial Nova"/>
-        <w:sz w:val="22"/>
-        <w:szCs w:val="22"/>
-      </w:rPr>
       <w:fldChar w:fldCharType="end"/>
     </w:r>
+  </w:p>
+  <w:p>
+    <w:pPr>
+      <w:pStyle w:val="Footer"/>
+      <w:spacing w:line="240" w:lineRule="auto"/>
+    </w:pPr>
+    <w:hyperlink r:id="rId1" w:history="1">
+      <w:r>
+        <w:rPr>
+          <w:rStyle w:val="Hyperlink"/>
+          <w:color w:val="auto"/>
+        </w:rPr>
+        <w:t>motenanthelp.org</w:t>
+      </w:r>
+    </w:hyperlink>
   </w:p>
 </w:ftr>
 </file>
@@ -2042,7 +1854,6 @@
   <w:style w:type="character" w:default="1" w:styleId="DefaultParagraphFont">
     <w:name w:val="Default Paragraph Font"/>
     <w:uiPriority w:val="1"/>
-    <w:semiHidden/>
     <w:unhideWhenUsed/>
   </w:style>
   <w:style w:type="table" w:default="1" w:styleId="TableNormal">

</xml_diff>